<commit_message>
2 more templates support
</commit_message>
<xml_diff>
--- a/Templates/RequestToTerminateAccess.docx
+++ b/Templates/RequestToTerminateAccess.docx
@@ -60,7 +60,7 @@
       <w:tblPr>
         <w:tblW w:w="9345" w:type="dxa"/>
         <w:jc w:val="center"/>
-        <w:tblInd w:w="108" w:type="dxa"/>
+        <w:tblInd w:w="324" w:type="dxa"/>
         <w:tblBorders>
           <w:top w:val="single" w:color="ffffff" w:sz="8" w:space="0" w:shadow="0" w:frame="0"/>
           <w:left w:val="single" w:color="ffffff" w:sz="8" w:space="0" w:shadow="0" w:frame="0"/>
@@ -81,7 +81,7 @@
           <w:shd w:val="clear" w:color="auto" w:fill="ced7e7"/>
         </w:tblPrEx>
         <w:trPr>
-          <w:trHeight w:val="602" w:hRule="atLeast"/>
+          <w:trHeight w:val="622" w:hRule="atLeast"/>
         </w:trPr>
         <w:tc>
           <w:tcPr>
@@ -210,51 +210,17 @@
           </w:tcPr>
           <w:p>
             <w:pPr>
-              <w:keepNext w:val="0"/>
-              <w:keepLines w:val="0"/>
-              <w:pageBreakBefore w:val="0"/>
+              <w:pStyle w:val="Normal.0"/>
               <w:widowControl w:val="0"/>
-              <w:shd w:val="clear" w:color="auto" w:fill="auto"/>
-              <w:suppressAutoHyphens w:val="0"/>
-              <w:bidi w:val="0"/>
-              <w:spacing w:before="0" w:after="0" w:line="300" w:lineRule="exact"/>
-              <w:ind w:left="0" w:right="0" w:firstLine="0"/>
+              <w:spacing w:line="300" w:lineRule="exact"/>
               <w:jc w:val="center"/>
-              <w:outlineLvl w:val="9"/>
-              <w:rPr>
-                <w:rtl w:val="0"/>
-              </w:rPr>
             </w:pPr>
             <w:r>
               <w:rPr>
-                <w:rFonts w:ascii="Times New Roman" w:cs="Arial Unicode MS" w:hAnsi="Times New Roman" w:eastAsia="Arial Unicode MS"/>
-                <w:b w:val="0"/>
-                <w:bCs w:val="0"/>
-                <w:i w:val="0"/>
-                <w:iCs w:val="0"/>
-                <w:caps w:val="0"/>
-                <w:smallCaps w:val="0"/>
-                <w:strike w:val="0"/>
-                <w:dstrike w:val="0"/>
-                <w:outline w:val="0"/>
-                <w:color w:val="000000"/>
-                <w:spacing w:val="0"/>
-                <w:kern w:val="0"/>
-                <w:position w:val="0"/>
-                <w:sz w:val="24"/>
-                <w:szCs w:val="24"/>
-                <w:u w:val="none" w:color="000000"/>
+                <w:rFonts w:ascii="Times New Roman" w:hAnsi="Times New Roman"/>
                 <w:shd w:val="nil" w:color="auto" w:fill="auto"/>
-                <w:vertAlign w:val="baseline"/>
                 <w:rtl w:val="0"/>
-                <w14:textOutline>
-                  <w14:noFill/>
-                </w14:textOutline>
-                <w14:textFill>
-                  <w14:solidFill>
-                    <w14:srgbClr w14:val="000000"/>
-                  </w14:solidFill>
-                </w14:textFill>
+                <w:lang w:val="en-US"/>
               </w:rPr>
               <w:t>{name}</w:t>
             </w:r>
@@ -266,7 +232,7 @@
           <w:shd w:val="clear" w:color="auto" w:fill="ced7e7"/>
         </w:tblPrEx>
         <w:trPr>
-          <w:trHeight w:val="302" w:hRule="atLeast"/>
+          <w:trHeight w:val="322" w:hRule="atLeast"/>
         </w:trPr>
         <w:tc>
           <w:tcPr>
@@ -325,51 +291,17 @@
           </w:tcPr>
           <w:p>
             <w:pPr>
-              <w:keepNext w:val="0"/>
-              <w:keepLines w:val="0"/>
-              <w:pageBreakBefore w:val="0"/>
+              <w:pStyle w:val="Normal.0"/>
               <w:widowControl w:val="0"/>
-              <w:shd w:val="clear" w:color="auto" w:fill="auto"/>
-              <w:suppressAutoHyphens w:val="0"/>
-              <w:bidi w:val="0"/>
-              <w:spacing w:before="0" w:after="0" w:line="300" w:lineRule="exact"/>
-              <w:ind w:left="0" w:right="0" w:firstLine="0"/>
+              <w:spacing w:line="300" w:lineRule="exact"/>
               <w:jc w:val="center"/>
-              <w:outlineLvl w:val="9"/>
-              <w:rPr>
-                <w:rtl w:val="0"/>
-              </w:rPr>
             </w:pPr>
             <w:r>
               <w:rPr>
-                <w:rFonts w:ascii="Times New Roman" w:cs="Arial Unicode MS" w:hAnsi="Times New Roman" w:eastAsia="Arial Unicode MS"/>
-                <w:b w:val="0"/>
-                <w:bCs w:val="0"/>
-                <w:i w:val="0"/>
-                <w:iCs w:val="0"/>
-                <w:caps w:val="0"/>
-                <w:smallCaps w:val="0"/>
-                <w:strike w:val="0"/>
-                <w:dstrike w:val="0"/>
-                <w:outline w:val="0"/>
-                <w:color w:val="000000"/>
-                <w:spacing w:val="0"/>
-                <w:kern w:val="0"/>
-                <w:position w:val="0"/>
-                <w:sz w:val="24"/>
-                <w:szCs w:val="24"/>
-                <w:u w:val="none" w:color="000000"/>
+                <w:rFonts w:ascii="Times New Roman" w:hAnsi="Times New Roman"/>
                 <w:shd w:val="nil" w:color="auto" w:fill="auto"/>
-                <w:vertAlign w:val="baseline"/>
                 <w:rtl w:val="0"/>
-                <w14:textOutline>
-                  <w14:noFill/>
-                </w14:textOutline>
-                <w14:textFill>
-                  <w14:solidFill>
-                    <w14:srgbClr w14:val="000000"/>
-                  </w14:solidFill>
-                </w14:textFill>
+                <w:lang w:val="en-US"/>
               </w:rPr>
               <w:t>{unit}</w:t>
             </w:r>
@@ -381,7 +313,7 @@
           <w:shd w:val="clear" w:color="auto" w:fill="ced7e7"/>
         </w:tblPrEx>
         <w:trPr>
-          <w:trHeight w:val="302" w:hRule="atLeast"/>
+          <w:trHeight w:val="322" w:hRule="atLeast"/>
         </w:trPr>
         <w:tc>
           <w:tcPr>
@@ -440,51 +372,17 @@
           </w:tcPr>
           <w:p>
             <w:pPr>
-              <w:keepNext w:val="0"/>
-              <w:keepLines w:val="0"/>
-              <w:pageBreakBefore w:val="0"/>
+              <w:pStyle w:val="Normal.0"/>
               <w:widowControl w:val="0"/>
-              <w:shd w:val="clear" w:color="auto" w:fill="auto"/>
-              <w:suppressAutoHyphens w:val="0"/>
-              <w:bidi w:val="0"/>
-              <w:spacing w:before="0" w:after="0" w:line="300" w:lineRule="exact"/>
-              <w:ind w:left="0" w:right="0" w:firstLine="0"/>
+              <w:spacing w:line="300" w:lineRule="exact"/>
               <w:jc w:val="center"/>
-              <w:outlineLvl w:val="9"/>
-              <w:rPr>
-                <w:rtl w:val="0"/>
-              </w:rPr>
             </w:pPr>
             <w:r>
               <w:rPr>
-                <w:rFonts w:ascii="Times New Roman" w:cs="Arial Unicode MS" w:hAnsi="Times New Roman" w:eastAsia="Arial Unicode MS"/>
-                <w:b w:val="0"/>
-                <w:bCs w:val="0"/>
-                <w:i w:val="0"/>
-                <w:iCs w:val="0"/>
-                <w:caps w:val="0"/>
-                <w:smallCaps w:val="0"/>
-                <w:strike w:val="0"/>
-                <w:dstrike w:val="0"/>
-                <w:outline w:val="0"/>
-                <w:color w:val="000000"/>
-                <w:spacing w:val="0"/>
-                <w:kern w:val="0"/>
-                <w:position w:val="0"/>
-                <w:sz w:val="24"/>
-                <w:szCs w:val="24"/>
-                <w:u w:val="none" w:color="000000"/>
+                <w:rFonts w:ascii="Times New Roman" w:hAnsi="Times New Roman"/>
                 <w:shd w:val="nil" w:color="auto" w:fill="auto"/>
-                <w:vertAlign w:val="baseline"/>
                 <w:rtl w:val="0"/>
-                <w14:textOutline>
-                  <w14:noFill/>
-                </w14:textOutline>
-                <w14:textFill>
-                  <w14:solidFill>
-                    <w14:srgbClr w14:val="000000"/>
-                  </w14:solidFill>
-                </w14:textFill>
+                <w:lang w:val="en-US"/>
               </w:rPr>
               <w:t>{position}</w:t>
             </w:r>
@@ -496,7 +394,7 @@
           <w:shd w:val="clear" w:color="auto" w:fill="ced7e7"/>
         </w:tblPrEx>
         <w:trPr>
-          <w:trHeight w:val="302" w:hRule="atLeast"/>
+          <w:trHeight w:val="322" w:hRule="atLeast"/>
         </w:trPr>
         <w:tc>
           <w:tcPr>
@@ -555,51 +453,17 @@
           </w:tcPr>
           <w:p>
             <w:pPr>
-              <w:keepNext w:val="0"/>
-              <w:keepLines w:val="0"/>
-              <w:pageBreakBefore w:val="0"/>
+              <w:pStyle w:val="Normal.0"/>
               <w:widowControl w:val="0"/>
-              <w:shd w:val="clear" w:color="auto" w:fill="auto"/>
-              <w:suppressAutoHyphens w:val="0"/>
-              <w:bidi w:val="0"/>
-              <w:spacing w:before="0" w:after="0" w:line="300" w:lineRule="exact"/>
-              <w:ind w:left="0" w:right="0" w:firstLine="0"/>
+              <w:spacing w:line="300" w:lineRule="exact"/>
               <w:jc w:val="center"/>
-              <w:outlineLvl w:val="9"/>
-              <w:rPr>
-                <w:rtl w:val="0"/>
-              </w:rPr>
             </w:pPr>
             <w:r>
               <w:rPr>
-                <w:rFonts w:ascii="Times New Roman" w:cs="Arial Unicode MS" w:hAnsi="Times New Roman" w:eastAsia="Arial Unicode MS"/>
-                <w:b w:val="0"/>
-                <w:bCs w:val="0"/>
-                <w:i w:val="0"/>
-                <w:iCs w:val="0"/>
-                <w:caps w:val="0"/>
-                <w:smallCaps w:val="0"/>
-                <w:strike w:val="0"/>
-                <w:dstrike w:val="0"/>
-                <w:outline w:val="0"/>
-                <w:color w:val="000000"/>
-                <w:spacing w:val="0"/>
-                <w:kern w:val="0"/>
-                <w:position w:val="0"/>
-                <w:sz w:val="24"/>
-                <w:szCs w:val="24"/>
-                <w:u w:val="none" w:color="000000"/>
+                <w:rFonts w:ascii="Times New Roman" w:hAnsi="Times New Roman"/>
                 <w:shd w:val="nil" w:color="auto" w:fill="auto"/>
-                <w:vertAlign w:val="baseline"/>
                 <w:rtl w:val="0"/>
-                <w14:textOutline>
-                  <w14:noFill/>
-                </w14:textOutline>
-                <w14:textFill>
-                  <w14:solidFill>
-                    <w14:srgbClr w14:val="000000"/>
-                  </w14:solidFill>
-                </w14:textFill>
+                <w:lang w:val="en-US"/>
               </w:rPr>
               <w:t>{date}</w:t>
             </w:r>
@@ -611,7 +475,7 @@
           <w:shd w:val="clear" w:color="auto" w:fill="ced7e7"/>
         </w:tblPrEx>
         <w:trPr>
-          <w:trHeight w:val="302" w:hRule="atLeast"/>
+          <w:trHeight w:val="322" w:hRule="atLeast"/>
         </w:trPr>
         <w:tc>
           <w:tcPr>
@@ -670,51 +534,17 @@
           </w:tcPr>
           <w:p>
             <w:pPr>
-              <w:keepNext w:val="0"/>
-              <w:keepLines w:val="0"/>
-              <w:pageBreakBefore w:val="0"/>
+              <w:pStyle w:val="Normal.0"/>
               <w:widowControl w:val="0"/>
-              <w:shd w:val="clear" w:color="auto" w:fill="auto"/>
-              <w:suppressAutoHyphens w:val="0"/>
-              <w:bidi w:val="0"/>
-              <w:spacing w:before="0" w:after="0" w:line="300" w:lineRule="exact"/>
-              <w:ind w:left="0" w:right="0" w:firstLine="0"/>
+              <w:spacing w:line="300" w:lineRule="exact"/>
               <w:jc w:val="center"/>
-              <w:outlineLvl w:val="9"/>
-              <w:rPr>
-                <w:rtl w:val="0"/>
-              </w:rPr>
             </w:pPr>
             <w:r>
               <w:rPr>
-                <w:rFonts w:ascii="Times New Roman" w:cs="Arial Unicode MS" w:hAnsi="Times New Roman" w:eastAsia="Arial Unicode MS"/>
-                <w:b w:val="0"/>
-                <w:bCs w:val="0"/>
-                <w:i w:val="0"/>
-                <w:iCs w:val="0"/>
-                <w:caps w:val="0"/>
-                <w:smallCaps w:val="0"/>
-                <w:strike w:val="0"/>
-                <w:dstrike w:val="0"/>
-                <w:outline w:val="0"/>
-                <w:color w:val="000000"/>
-                <w:spacing w:val="0"/>
-                <w:kern w:val="0"/>
-                <w:position w:val="0"/>
-                <w:sz w:val="24"/>
-                <w:szCs w:val="24"/>
-                <w:u w:val="none" w:color="000000"/>
+                <w:rFonts w:ascii="Times New Roman" w:hAnsi="Times New Roman"/>
                 <w:shd w:val="nil" w:color="auto" w:fill="auto"/>
-                <w:vertAlign w:val="baseline"/>
                 <w:rtl w:val="0"/>
-                <w14:textOutline>
-                  <w14:noFill/>
-                </w14:textOutline>
-                <w14:textFill>
-                  <w14:solidFill>
-                    <w14:srgbClr w14:val="000000"/>
-                  </w14:solidFill>
-                </w14:textFill>
+                <w:lang w:val="en-US"/>
               </w:rPr>
               <w:t>{phone}</w:t>
             </w:r>
@@ -727,6 +557,32 @@
         <w:pStyle w:val="Основной текст (2)"/>
         <w:shd w:val="clear" w:color="auto" w:fill="auto"/>
         <w:spacing w:before="0" w:after="0" w:line="240" w:lineRule="auto"/>
+        <w:ind w:left="216" w:hanging="216"/>
+        <w:jc w:val="center"/>
+        <w:rPr>
+          <w:sz w:val="28"/>
+          <w:szCs w:val="28"/>
+        </w:rPr>
+      </w:pPr>
+    </w:p>
+    <w:p>
+      <w:pPr>
+        <w:pStyle w:val="Основной текст (2)"/>
+        <w:shd w:val="clear" w:color="auto" w:fill="auto"/>
+        <w:spacing w:before="0" w:after="0" w:line="240" w:lineRule="auto"/>
+        <w:ind w:left="108" w:hanging="108"/>
+        <w:jc w:val="center"/>
+        <w:rPr>
+          <w:sz w:val="28"/>
+          <w:szCs w:val="28"/>
+        </w:rPr>
+      </w:pPr>
+    </w:p>
+    <w:p>
+      <w:pPr>
+        <w:pStyle w:val="Основной текст (2)"/>
+        <w:shd w:val="clear" w:color="auto" w:fill="auto"/>
+        <w:spacing w:before="0" w:after="0" w:line="240" w:lineRule="auto"/>
         <w:jc w:val="center"/>
         <w:rPr>
           <w:sz w:val="28"/>
@@ -772,21 +628,34 @@
           <w:rtl w:val="0"/>
           <w:lang w:val="en-US"/>
         </w:rPr>
-        <w:t>: {</w:t>
+        <w:t>:</w:t>
       </w:r>
       <w:r>
         <w:rPr>
+          <w:sz w:val="28"/>
+          <w:szCs w:val="28"/>
           <w:rtl w:val="0"/>
-          <w:lang w:val="ru-RU"/>
-        </w:rPr>
-        <w:t>access-to</w:t>
+          <w:lang w:val="en-US"/>
+        </w:rPr>
+        <w:t xml:space="preserve"> </w:t>
       </w:r>
       <w:r>
         <w:rPr>
+          <w:sz w:val="28"/>
+          <w:szCs w:val="28"/>
           <w:rtl w:val="0"/>
           <w:lang w:val="en-US"/>
         </w:rPr>
-        <w:t>}</w:t>
+        <w:t xml:space="preserve">{access-to} </w:t>
+      </w:r>
+      <w:r>
+        <w:rPr>
+          <w:sz w:val="28"/>
+          <w:szCs w:val="28"/>
+          <w:rtl w:val="0"/>
+          <w:lang w:val="en-US"/>
+        </w:rPr>
+        <w:t xml:space="preserve"> </w:t>
       </w:r>
     </w:p>
     <w:p>
@@ -798,6 +667,9 @@
         </w:tabs>
         <w:spacing w:after="0" w:line="300" w:lineRule="exact"/>
         <w:jc w:val="left"/>
+        <w:rPr>
+          <w:lang w:val="en-US"/>
+        </w:rPr>
       </w:pPr>
       <w:r>
         <w:rPr>
@@ -819,6 +691,7 @@
         <w:rPr>
           <w:sz w:val="20"/>
           <w:szCs w:val="20"/>
+          <w:lang w:val="en-US"/>
         </w:rPr>
       </w:pPr>
       <w:r>
@@ -826,21 +699,7 @@
           <w:rtl w:val="0"/>
           <w:lang w:val="en-US"/>
         </w:rPr>
-        <w:t>{</w:t>
-      </w:r>
-      <w:r>
-        <w:rPr>
-          <w:rtl w:val="0"/>
-          <w:lang w:val="ru-RU"/>
-        </w:rPr>
-        <w:t>reason</w:t>
-      </w:r>
-      <w:r>
-        <w:rPr>
-          <w:rtl w:val="0"/>
-          <w:lang w:val="en-US"/>
-        </w:rPr>
-        <w:t>}</w:t>
+        <w:t>{reason}</w:t>
       </w:r>
     </w:p>
     <w:p>
@@ -1194,56 +1053,6 @@
         </w:rPr>
         <w:t>дата</w:t>
       </w:r>
-    </w:p>
-    <w:p>
-      <w:pPr>
-        <w:pStyle w:val="Normal.0"/>
-        <w:tabs>
-          <w:tab w:val="left" w:pos="709"/>
-          <w:tab w:val="left" w:pos="851"/>
-          <w:tab w:val="left" w:pos="1134"/>
-        </w:tabs>
-        <w:spacing w:after="0" w:line="240" w:lineRule="auto"/>
-        <w:jc w:val="both"/>
-        <w:rPr>
-          <w:rFonts w:ascii="Times New Roman" w:cs="Times New Roman" w:hAnsi="Times New Roman" w:eastAsia="Times New Roman"/>
-          <w:i w:val="1"/>
-          <w:iCs w:val="1"/>
-          <w:outline w:val="0"/>
-          <w:color w:val="000000"/>
-          <w:u w:color="000000"/>
-          <w14:textFill>
-            <w14:solidFill>
-              <w14:srgbClr w14:val="000000"/>
-            </w14:solidFill>
-          </w14:textFill>
-        </w:rPr>
-      </w:pPr>
-    </w:p>
-    <w:p>
-      <w:pPr>
-        <w:pStyle w:val="Normal.0"/>
-        <w:tabs>
-          <w:tab w:val="left" w:pos="709"/>
-          <w:tab w:val="left" w:pos="851"/>
-          <w:tab w:val="left" w:pos="1134"/>
-        </w:tabs>
-        <w:spacing w:after="0" w:line="240" w:lineRule="auto"/>
-        <w:jc w:val="both"/>
-        <w:rPr>
-          <w:rFonts w:ascii="Times New Roman" w:cs="Times New Roman" w:hAnsi="Times New Roman" w:eastAsia="Times New Roman"/>
-          <w:i w:val="1"/>
-          <w:iCs w:val="1"/>
-          <w:outline w:val="0"/>
-          <w:color w:val="000000"/>
-          <w:u w:color="000000"/>
-          <w14:textFill>
-            <w14:solidFill>
-              <w14:srgbClr w14:val="000000"/>
-            </w14:solidFill>
-          </w14:textFill>
-        </w:rPr>
-      </w:pPr>
     </w:p>
     <w:p>
       <w:pPr>
@@ -2032,6 +1841,54 @@
       </w14:textFill>
     </w:rPr>
   </w:style>
+  <w:style w:type="paragraph" w:styleId="Normal.0">
+    <w:name w:val="Normal"/>
+    <w:next w:val="Normal.0"/>
+    <w:pPr>
+      <w:keepNext w:val="0"/>
+      <w:keepLines w:val="0"/>
+      <w:pageBreakBefore w:val="0"/>
+      <w:widowControl w:val="1"/>
+      <w:shd w:val="clear" w:color="auto" w:fill="auto"/>
+      <w:suppressAutoHyphens w:val="0"/>
+      <w:bidi w:val="0"/>
+      <w:spacing w:before="0" w:after="200" w:line="276" w:lineRule="auto"/>
+      <w:ind w:left="0" w:right="0" w:firstLine="0"/>
+      <w:jc w:val="left"/>
+      <w:outlineLvl w:val="9"/>
+    </w:pPr>
+    <w:rPr>
+      <w:rFonts w:ascii="Calibri" w:cs="Arial Unicode MS" w:hAnsi="Calibri" w:eastAsia="Arial Unicode MS"/>
+      <w:b w:val="0"/>
+      <w:bCs w:val="0"/>
+      <w:i w:val="0"/>
+      <w:iCs w:val="0"/>
+      <w:caps w:val="0"/>
+      <w:smallCaps w:val="0"/>
+      <w:strike w:val="0"/>
+      <w:dstrike w:val="0"/>
+      <w:outline w:val="0"/>
+      <w:color w:val="000000"/>
+      <w:spacing w:val="0"/>
+      <w:kern w:val="0"/>
+      <w:position w:val="0"/>
+      <w:sz w:val="22"/>
+      <w:szCs w:val="22"/>
+      <w:u w:val="none" w:color="000000"/>
+      <w:shd w:val="nil" w:color="auto" w:fill="auto"/>
+      <w:vertAlign w:val="baseline"/>
+      <w:lang w:val="ru-RU"/>
+      <w14:textOutline w14:w="12700" w14:cap="flat">
+        <w14:noFill/>
+        <w14:miter w14:lim="400000"/>
+      </w14:textOutline>
+      <w14:textFill>
+        <w14:solidFill>
+          <w14:srgbClr w14:val="000000"/>
+        </w14:solidFill>
+      </w14:textFill>
+    </w:rPr>
+  </w:style>
   <w:style w:type="paragraph" w:styleId="Подпись к таблице (2)">
     <w:name w:val="Подпись к таблице (2)"/>
     <w:next w:val="Подпись к таблице (2)"/>
@@ -2065,50 +1922,6 @@
       <w:position w:val="0"/>
       <w:sz w:val="30"/>
       <w:szCs w:val="30"/>
-      <w:u w:val="none" w:color="000000"/>
-      <w:shd w:val="nil" w:color="auto" w:fill="auto"/>
-      <w:vertAlign w:val="baseline"/>
-      <w:lang w:val="ru-RU"/>
-      <w14:textFill>
-        <w14:solidFill>
-          <w14:srgbClr w14:val="000000"/>
-        </w14:solidFill>
-      </w14:textFill>
-    </w:rPr>
-  </w:style>
-  <w:style w:type="paragraph" w:styleId="Normal.0">
-    <w:name w:val="Normal"/>
-    <w:next w:val="Normal.0"/>
-    <w:pPr>
-      <w:keepNext w:val="0"/>
-      <w:keepLines w:val="0"/>
-      <w:pageBreakBefore w:val="0"/>
-      <w:widowControl w:val="1"/>
-      <w:shd w:val="clear" w:color="auto" w:fill="auto"/>
-      <w:suppressAutoHyphens w:val="0"/>
-      <w:bidi w:val="0"/>
-      <w:spacing w:before="0" w:after="200" w:line="276" w:lineRule="auto"/>
-      <w:ind w:left="0" w:right="0" w:firstLine="0"/>
-      <w:jc w:val="left"/>
-      <w:outlineLvl w:val="9"/>
-    </w:pPr>
-    <w:rPr>
-      <w:rFonts w:ascii="Calibri" w:cs="Calibri" w:hAnsi="Calibri" w:eastAsia="Calibri"/>
-      <w:b w:val="0"/>
-      <w:bCs w:val="0"/>
-      <w:i w:val="0"/>
-      <w:iCs w:val="0"/>
-      <w:caps w:val="0"/>
-      <w:smallCaps w:val="0"/>
-      <w:strike w:val="0"/>
-      <w:dstrike w:val="0"/>
-      <w:outline w:val="0"/>
-      <w:color w:val="000000"/>
-      <w:spacing w:val="0"/>
-      <w:kern w:val="0"/>
-      <w:position w:val="0"/>
-      <w:sz w:val="22"/>
-      <w:szCs w:val="22"/>
       <w:u w:val="none" w:color="000000"/>
       <w:shd w:val="nil" w:color="auto" w:fill="auto"/>
       <w:vertAlign w:val="baseline"/>
@@ -2312,9 +2125,9 @@
         </a:effectStyle>
         <a:effectStyle>
           <a:effectLst>
-            <a:outerShdw sx="100000" sy="100000" kx="0" ky="0" algn="b" rotWithShape="0" blurRad="38100" dist="20000" dir="5400000">
+            <a:outerShdw sx="100000" sy="100000" kx="0" ky="0" algn="b" rotWithShape="0" blurRad="38100" dist="23000" dir="5400000">
               <a:srgbClr val="000000">
-                <a:alpha val="38000"/>
+                <a:alpha val="35000"/>
               </a:srgbClr>
             </a:outerShdw>
           </a:effectLst>
@@ -2394,7 +2207,7 @@
         </a:effectLst>
         <a:sp3d/>
       </a:spPr>
-      <a:bodyPr rot="0" spcFirstLastPara="1" vertOverflow="overflow" horzOverflow="overflow" vert="horz" wrap="square" lIns="45719" tIns="45719" rIns="45719" bIns="45719" numCol="1" spcCol="38100" rtlCol="0" anchor="ctr" upright="0">
+      <a:bodyPr rot="0" spcFirstLastPara="1" vertOverflow="overflow" horzOverflow="overflow" vert="horz" wrap="square" lIns="45718" tIns="45718" rIns="45718" bIns="45718" numCol="1" spcCol="38100" rtlCol="0" anchor="ctr" upright="0">
         <a:spAutoFit/>
       </a:bodyPr>
       <a:lstStyle>
@@ -2422,10 +2235,10 @@
             </a:solidFill>
             <a:effectLst/>
             <a:uFillTx/>
-            <a:latin typeface="Calibri"/>
-            <a:ea typeface="Calibri"/>
-            <a:cs typeface="Calibri"/>
-            <a:sym typeface="Calibri"/>
+            <a:latin typeface="+mn-lt"/>
+            <a:ea typeface="+mn-ea"/>
+            <a:cs typeface="+mn-cs"/>
+            <a:sym typeface="Helvetica Neue"/>
           </a:defRPr>
         </a:defPPr>
         <a:lvl1pPr marL="0" marR="0" indent="0" algn="l" defTabSz="914400" rtl="0" fontAlgn="auto" latinLnBrk="1" hangingPunct="0">
@@ -2681,9 +2494,9 @@
           <a:round/>
         </a:ln>
         <a:effectLst>
-          <a:outerShdw sx="100000" sy="100000" kx="0" ky="0" algn="b" rotWithShape="0" blurRad="38100" dist="20000" dir="5400000">
+          <a:outerShdw sx="100000" sy="100000" kx="0" ky="0" algn="b" rotWithShape="0" blurRad="38100" dist="23000" dir="5400000">
             <a:srgbClr val="000000">
-              <a:alpha val="38000"/>
+              <a:alpha val="35000"/>
             </a:srgbClr>
           </a:outerShdw>
         </a:effectLst>
@@ -2971,7 +2784,7 @@
         <a:effectLst/>
         <a:sp3d/>
       </a:spPr>
-      <a:bodyPr rot="0" spcFirstLastPara="1" vertOverflow="overflow" horzOverflow="overflow" vert="horz" wrap="square" lIns="45719" tIns="45719" rIns="45719" bIns="45719" numCol="1" spcCol="38100" rtlCol="0" anchor="t" upright="0">
+      <a:bodyPr rot="0" spcFirstLastPara="1" vertOverflow="overflow" horzOverflow="overflow" vert="horz" wrap="square" lIns="45718" tIns="45718" rIns="45718" bIns="45718" numCol="1" spcCol="38100" rtlCol="0" anchor="t" upright="0">
         <a:spAutoFit/>
       </a:bodyPr>
       <a:lstStyle>
@@ -2999,10 +2812,10 @@
             </a:solidFill>
             <a:effectLst/>
             <a:uFillTx/>
-            <a:latin typeface="Calibri"/>
-            <a:ea typeface="Calibri"/>
-            <a:cs typeface="Calibri"/>
-            <a:sym typeface="Calibri"/>
+            <a:latin typeface="+mn-lt"/>
+            <a:ea typeface="+mn-ea"/>
+            <a:cs typeface="+mn-cs"/>
+            <a:sym typeface="Helvetica Neue"/>
           </a:defRPr>
         </a:defPPr>
         <a:lvl1pPr marL="0" marR="0" indent="0" algn="l" defTabSz="914400" rtl="0" fontAlgn="auto" latinLnBrk="1" hangingPunct="0">

</xml_diff>